<commit_message>
gewerkt in thijs.docx; kleine toevoeging aan @todo.txt; notes lijst toegevoegd
</commit_message>
<xml_diff>
--- a/Thijs.docx
+++ b/Thijs.docx
@@ -11,11 +11,9 @@
       </w:r>
     </w:p>
     <w:p>
-      <w:proofErr w:type="spellStart"/>
       <w:r>
         <w:t>Awef</w:t>
       </w:r>
-      <w:proofErr w:type="spellEnd"/>
       <w:r>
         <w:t xml:space="preserve"> (hoe persoonlijk willen we dit maken? We moeten er rekening mee houden dat dit verslag als het goed is de verwezenlijking van geweldigheid gaat worden. Misschien wordt het bij de universiteit bekeken en zou het raar zijn als we beginnen met “hallo, wij zijn Steven en Thijs van het Candea College in Duiven!”)</w:t>
       </w:r>
@@ -29,7 +27,12 @@
         <w:t xml:space="preserve">Deelvraag </w:t>
       </w:r>
       <w:r>
-        <w:t xml:space="preserve">1 </w:t>
+        <w:t>1</w:t>
+      </w:r>
+      <w:bookmarkStart w:id="0" w:name="_GoBack"/>
+      <w:bookmarkEnd w:id="0"/>
+      <w:r>
+        <w:t xml:space="preserve"> </w:t>
       </w:r>
       <w:r>
         <w:t>inleiding</w:t>
@@ -37,16 +40,55 @@
     </w:p>
     <w:p>
       <w:r>
-        <w:t xml:space="preserve">De term </w:t>
+        <w:t>Elk jaar boek</w:t>
+      </w:r>
+      <w:r>
+        <w:t>t</w:t>
+      </w:r>
+      <w:r>
+        <w:t xml:space="preserve"> de mens grootschalige vorderingen op het gebeid van computers, zowel hardware als software. Iets waar wij echter nog niet in geslaagd zijn te maken is een ware </w:t>
       </w:r>
       <w:r>
         <w:rPr>
           <w:i/>
         </w:rPr>
-        <w:t>zelflerend</w:t>
-      </w:r>
-      <w:r>
-        <w:t xml:space="preserve"> roept </w:t>
+        <w:t>Artificial Intelligence</w:t>
+      </w:r>
+      <w:r>
+        <w:t>, al lukt de schijn van denken creëren steeds beter.</w:t>
+      </w:r>
+      <w:r>
+        <w:t xml:space="preserve"> Voorbeelden zijn de ‘persoonlijke assistenten’ die inmiddels in elke smartphone geïntegreerd zijn. </w:t>
+      </w:r>
+      <w:proofErr w:type="spellStart"/>
+      <w:r>
+        <w:t>Siri</w:t>
+      </w:r>
+      <w:proofErr w:type="spellEnd"/>
+      <w:r>
+        <w:t xml:space="preserve">, Google </w:t>
+      </w:r>
+      <w:proofErr w:type="spellStart"/>
+      <w:r>
+        <w:t>Now</w:t>
+      </w:r>
+      <w:proofErr w:type="spellEnd"/>
+      <w:r>
+        <w:t xml:space="preserve"> en </w:t>
+      </w:r>
+      <w:proofErr w:type="spellStart"/>
+      <w:r>
+        <w:t>Coratana</w:t>
+      </w:r>
+      <w:proofErr w:type="spellEnd"/>
+      <w:r>
+        <w:t xml:space="preserve"> maken gebruik van spraakherkenning om de gebruiker de gevraagde informatie te tonen, maar denken zoals mensen doen ze hierbij niet. </w:t>
+      </w:r>
+      <w:r>
+        <w:t xml:space="preserve">Hoe een computersysteem toch ‘intelligent’ kan zijn zullen wij onderzoeken in dit **hoofdstuk / deelonderwerp / …** </w:t>
+      </w:r>
+      <w:r>
+        <w:t xml:space="preserve"> </w:t>
       </w:r>
     </w:p>
     <w:p>
@@ -59,10 +101,155 @@
     </w:p>
     <w:p>
       <w:r>
-        <w:t xml:space="preserve">Computers hebben geen bewustzijn. Om deze reden kunnen ze niet bepalen zelf iets te doen. Waar computers wel in uitblinken, is het opvolgen van taken die ze zijn opgelegd. Vaak komen deze taken in de vorm van code. </w:t>
+        <w:t xml:space="preserve">Computers hebben geen </w:t>
+      </w:r>
+      <w:r>
+        <w:t xml:space="preserve">dus </w:t>
+      </w:r>
+      <w:r>
+        <w:t xml:space="preserve">bewustzijn. Om deze reden kunnen ze niet </w:t>
+      </w:r>
+      <w:r>
+        <w:t xml:space="preserve">zelf </w:t>
+      </w:r>
+      <w:r>
+        <w:t xml:space="preserve">bepalen iets te doen. Waar computers wel in uitblinken, is het </w:t>
+      </w:r>
+      <w:r>
+        <w:t>uitvoeren</w:t>
+      </w:r>
+      <w:r>
+        <w:t xml:space="preserve"> van taken die ze zijn opgelegd. Vaak komen deze taken in de vorm van code. </w:t>
       </w:r>
       <w:r>
         <w:t>Via code kan je computers opdrachten geven, bijvoorbeeld “laat een scherm zien”. De boodschap valt echter niet op deze manier over te brengen, afhankelijk van de taal waarin je programmeert zijn er vaste commando’s waar de computer op zal reageren.</w:t>
+      </w:r>
+      <w:r>
+        <w:br/>
+        <w:t>Naarmate de opdracht die je een computer wil laten uitvoeren complexer worden, zal ook het gebruik in deze commando’s een verandering zien. Hier komen algoritmes in het spel. Een algoritme is een soort stappenplan voor de computer, waarin een complexere handeling in duidelijke opdrachten weergegeven wordt.</w:t>
+      </w:r>
+      <w:r>
+        <w:t xml:space="preserve"> De volgende definitie geeft een betekenis in de meest algemene zin: </w:t>
+      </w:r>
+      <w:r>
+        <w:rPr>
+          <w:rFonts w:cstheme="minorHAnsi"/>
+          <w:color w:val="222222"/>
+          <w:szCs w:val="21"/>
+          <w:shd w:val="clear" w:color="auto" w:fill="FFFFFF"/>
+        </w:rPr>
+        <w:t>e</w:t>
+      </w:r>
+      <w:r>
+        <w:rPr>
+          <w:rFonts w:cstheme="minorHAnsi"/>
+          <w:color w:val="222222"/>
+          <w:szCs w:val="21"/>
+          <w:shd w:val="clear" w:color="auto" w:fill="FFFFFF"/>
+        </w:rPr>
+        <w:t>en</w:t>
+      </w:r>
+      <w:r>
+        <w:rPr>
+          <w:rStyle w:val="apple-converted-space"/>
+          <w:rFonts w:cstheme="minorHAnsi"/>
+          <w:color w:val="222222"/>
+          <w:szCs w:val="21"/>
+          <w:shd w:val="clear" w:color="auto" w:fill="FFFFFF"/>
+        </w:rPr>
+        <w:t> </w:t>
+      </w:r>
+      <w:r>
+        <w:rPr>
+          <w:rFonts w:cstheme="minorHAnsi"/>
+          <w:bCs/>
+          <w:color w:val="222222"/>
+          <w:szCs w:val="21"/>
+          <w:shd w:val="clear" w:color="auto" w:fill="FFFFFF"/>
+        </w:rPr>
+        <w:t>algoritme i</w:t>
+      </w:r>
+      <w:r>
+        <w:rPr>
+          <w:rFonts w:cstheme="minorHAnsi"/>
+          <w:color w:val="222222"/>
+          <w:szCs w:val="21"/>
+          <w:shd w:val="clear" w:color="auto" w:fill="FFFFFF"/>
+        </w:rPr>
+        <w:t>s</w:t>
+      </w:r>
+      <w:r>
+        <w:rPr>
+          <w:rFonts w:cstheme="minorHAnsi"/>
+          <w:color w:val="222222"/>
+          <w:szCs w:val="21"/>
+          <w:shd w:val="clear" w:color="auto" w:fill="FFFFFF"/>
+        </w:rPr>
+        <w:t xml:space="preserve"> een eindige reeks</w:t>
+      </w:r>
+      <w:r>
+        <w:rPr>
+          <w:rStyle w:val="apple-converted-space"/>
+          <w:rFonts w:cstheme="minorHAnsi"/>
+          <w:color w:val="222222"/>
+          <w:szCs w:val="21"/>
+          <w:shd w:val="clear" w:color="auto" w:fill="FFFFFF"/>
+        </w:rPr>
+        <w:t> </w:t>
+      </w:r>
+      <w:r>
+        <w:rPr>
+          <w:rFonts w:cstheme="minorHAnsi"/>
+          <w:szCs w:val="21"/>
+          <w:shd w:val="clear" w:color="auto" w:fill="FFFFFF"/>
+        </w:rPr>
+        <w:t>instructies</w:t>
+      </w:r>
+      <w:r>
+        <w:rPr>
+          <w:rStyle w:val="apple-converted-space"/>
+          <w:rFonts w:cstheme="minorHAnsi"/>
+          <w:color w:val="222222"/>
+          <w:szCs w:val="21"/>
+          <w:shd w:val="clear" w:color="auto" w:fill="FFFFFF"/>
+        </w:rPr>
+        <w:t> </w:t>
+      </w:r>
+      <w:r>
+        <w:rPr>
+          <w:rFonts w:cstheme="minorHAnsi"/>
+          <w:color w:val="222222"/>
+          <w:szCs w:val="21"/>
+          <w:shd w:val="clear" w:color="auto" w:fill="FFFFFF"/>
+        </w:rPr>
+        <w:t>om vanaf een beginpunt een bepaald doel te bereiken.[a]</w:t>
+      </w:r>
+      <w:r>
+        <w:rPr>
+          <w:rFonts w:cstheme="minorHAnsi"/>
+          <w:color w:val="222222"/>
+          <w:szCs w:val="21"/>
+          <w:shd w:val="clear" w:color="auto" w:fill="FFFFFF"/>
+        </w:rPr>
+        <w:br/>
+      </w:r>
+      <w:r>
+        <w:t>Een toegankelijke vergelijking is koken</w:t>
+      </w:r>
+      <w:r>
+        <w:t xml:space="preserve">. </w:t>
+      </w:r>
+      <w:r>
+        <w:t>Er is een input van voedsel waar uiteindelijk een gerecht uit moet komen, de output. Voor het tot stand komen van dit gerecht gebruik je misschien een recept. Dit recept is als het ware het algoritme.</w:t>
+      </w:r>
+      <w:r>
+        <w:br/>
+        <w:t>Uit de gegeven definitie kan is af te leiden dat het aantal mogelijke algoritmes ontzettend groot is. Niet alleen is het een ruim begrip, ook kan het desbetreffende doel waarschijnlijk op meerdere manieren bereikt worden. In deze verschillende methodes kan de een echter beter zijn dan de andere, bijvoorbeeld door efficiënter te zijn.</w:t>
+      </w:r>
+    </w:p>
+    <w:p>
+      <w:r>
+        <w:t>Uiteraard zijn er ook vele algoritmes die betrekking hebben tot ons onderwerp. Enkele hiervan zullen hier beschreven worden:</w:t>
       </w:r>
     </w:p>
     <w:p>
@@ -79,12 +266,7 @@
       </w:r>
       <w:proofErr w:type="spellEnd"/>
       <w:r>
-        <w:t>-first searc</w:t>
-      </w:r>
-      <w:bookmarkStart w:id="0" w:name="_GoBack"/>
-      <w:bookmarkEnd w:id="0"/>
-      <w:r>
-        <w:t>h</w:t>
+        <w:t>-first search</w:t>
       </w:r>
     </w:p>
     <w:p>
@@ -183,6 +365,111 @@
       </w:pPr>
       <w:r>
         <w:t>The Oracle of Bacon</w:t>
+      </w:r>
+    </w:p>
+    <w:p>
+      <w:r>
+        <w:lastRenderedPageBreak/>
+        <w:br w:type="page"/>
+      </w:r>
+    </w:p>
+    <w:p>
+      <w:r>
+        <w:t>Gebruikte bronnen (</w:t>
+      </w:r>
+      <w:proofErr w:type="spellStart"/>
+      <w:r>
+        <w:t>temporary</w:t>
+      </w:r>
+      <w:proofErr w:type="spellEnd"/>
+      <w:r>
+        <w:t>)</w:t>
+      </w:r>
+    </w:p>
+    <w:p>
+      <w:r>
+        <w:t xml:space="preserve">[a] Link: </w:t>
+      </w:r>
+      <w:hyperlink r:id="rId5" w:history="1">
+        <w:r>
+          <w:rPr>
+            <w:rStyle w:val="Hyperlink"/>
+          </w:rPr>
+          <w:t>http://www.woorden.org/woord/algoritme</w:t>
+        </w:r>
+      </w:hyperlink>
+      <w:r>
+        <w:t xml:space="preserve"> </w:t>
+      </w:r>
+      <w:r>
+        <w:br/>
+        <w:t>Geraadpleegd op: 2</w:t>
+      </w:r>
+      <w:r>
+        <w:t>2</w:t>
+      </w:r>
+      <w:r>
+        <w:t xml:space="preserve">- 05 – 2017 </w:t>
+      </w:r>
+      <w:r>
+        <w:br/>
+        <w:t>Laatst gewijzigd op: niet bekend</w:t>
+      </w:r>
+    </w:p>
+    <w:p>
+      <w:r>
+        <w:t xml:space="preserve">Link: </w:t>
+      </w:r>
+      <w:hyperlink r:id="rId6" w:history="1">
+        <w:r>
+          <w:rPr>
+            <w:rStyle w:val="Hyperlink"/>
+          </w:rPr>
+          <w:t>https://beebom.com/examples-of-artificial-intelligence/</w:t>
+        </w:r>
+      </w:hyperlink>
+      <w:r>
+        <w:t xml:space="preserve"> </w:t>
+      </w:r>
+      <w:r>
+        <w:br/>
+        <w:t>Geraadpleegd op:</w:t>
+      </w:r>
+      <w:r>
+        <w:t xml:space="preserve"> 22- 05 – 2017 </w:t>
+      </w:r>
+      <w:r>
+        <w:br/>
+        <w:t>Laatst gewijzigd op:</w:t>
+      </w:r>
+      <w:r>
+        <w:t xml:space="preserve"> 26 – 09 – 2017 </w:t>
+      </w:r>
+    </w:p>
+    <w:p>
+      <w:r>
+        <w:t xml:space="preserve">Link: </w:t>
+      </w:r>
+      <w:hyperlink r:id="rId7" w:history="1">
+        <w:r>
+          <w:rPr>
+            <w:rStyle w:val="Hyperlink"/>
+          </w:rPr>
+          <w:t>http://study.com/academy/lesson/what-is-an-algorithm-in-programming-definition-examples-analysis.html</w:t>
+        </w:r>
+      </w:hyperlink>
+      <w:r>
+        <w:br/>
+      </w:r>
+      <w:r>
+        <w:t xml:space="preserve">Geraadpleegd op: 22- 05 – 2017 </w:t>
+      </w:r>
+      <w:r>
+        <w:br/>
+        <w:t xml:space="preserve">Laatst gewijzigd op: 2017 </w:t>
+      </w:r>
+      <w:r>
+        <w:t xml:space="preserve"> </w:t>
       </w:r>
     </w:p>
     <w:sectPr>
@@ -936,6 +1223,22 @@
       <w:szCs w:val="32"/>
     </w:rPr>
   </w:style>
+  <w:style w:type="character" w:customStyle="1" w:styleId="apple-converted-space">
+    <w:name w:val="apple-converted-space"/>
+    <w:basedOn w:val="Standaardalinea-lettertype"/>
+    <w:rsid w:val="005539EE"/>
+  </w:style>
+  <w:style w:type="character" w:styleId="Hyperlink">
+    <w:name w:val="Hyperlink"/>
+    <w:basedOn w:val="Standaardalinea-lettertype"/>
+    <w:uiPriority w:val="99"/>
+    <w:unhideWhenUsed/>
+    <w:rsid w:val="005539EE"/>
+    <w:rPr>
+      <w:color w:val="0000FF"/>
+      <w:u w:val="single"/>
+    </w:rPr>
+  </w:style>
 </w:styles>
 </file>
 

</xml_diff>

<commit_message>
[minor] bronnen toegevoegd BFS
</commit_message>
<xml_diff>
--- a/Thijs.docx
+++ b/Thijs.docx
@@ -82,11 +82,29 @@
       <w:r>
         <w:br/>
       </w:r>
+      <w:proofErr w:type="spellStart"/>
       <w:r>
         <w:t>Awef</w:t>
       </w:r>
-      <w:r>
-        <w:t xml:space="preserve"> (hoe persoonlijk willen we dit maken? We moeten er rekening mee houden dat dit verslag als het goed is de verwezenlijking van geweldigheid gaat worden. Misschien wordt het bij de universiteit bekeken en zou het raar zijn als we beginnen met “hallo, wij zijn Steven en Thijs van het Candea College in Duiven!”)</w:t>
+      <w:proofErr w:type="spellEnd"/>
+      <w:r>
+        <w:t xml:space="preserve"> (hoe persoonlijk willen we dit maken? We moeten er rekening mee houden dat dit verslag als het goed is de verwezenlijking van </w:t>
+      </w:r>
+      <w:proofErr w:type="spellStart"/>
+      <w:r>
+        <w:t>geweldigheid</w:t>
+      </w:r>
+      <w:proofErr w:type="spellEnd"/>
+      <w:r>
+        <w:t xml:space="preserve"> gaat worden. Misschien wordt het bij de universiteit bekeken en zou het raar zijn als we beginnen met “hallo, wij zijn Steven en Thijs van het </w:t>
+      </w:r>
+      <w:proofErr w:type="spellStart"/>
+      <w:r>
+        <w:t>Candea</w:t>
+      </w:r>
+      <w:proofErr w:type="spellEnd"/>
+      <w:r>
+        <w:t xml:space="preserve"> College in Duiven!”)</w:t>
       </w:r>
     </w:p>
     <w:p/>
@@ -134,17 +152,49 @@
       <w:r>
         <w:t xml:space="preserve">d van computers, zowel hardware als software. Iets waar wij echter nog niet in geslaagd zijn te maken is een ware </w:t>
       </w:r>
+      <w:proofErr w:type="spellStart"/>
       <w:r>
         <w:rPr>
           <w:i/>
         </w:rPr>
-        <w:t>Artificial Intelligence</w:t>
+        <w:t>Artificial</w:t>
+      </w:r>
+      <w:proofErr w:type="spellEnd"/>
+      <w:r>
+        <w:rPr>
+          <w:i/>
+        </w:rPr>
+        <w:t xml:space="preserve"> Intelligence</w:t>
       </w:r>
       <w:r>
         <w:t>, al lukt de schijn van denken creëren steeds beter.</w:t>
       </w:r>
       <w:r>
-        <w:t xml:space="preserve"> Voorbeelden zijn de ‘persoonlijke assistenten’ die inmiddels in elke smartphone geïntegreerd zijn. Siri, Google Now en Coratana maken gebruik van spraakherkenning om de gebruiker de gevraagde informatie te tonen, maar denken zoals mensen doen ze hierbij niet. </w:t>
+        <w:t xml:space="preserve"> Voorbeelden zijn de ‘persoonlijke assistenten’ die inmiddels in elke smartphone geïntegreerd zijn. </w:t>
+      </w:r>
+      <w:proofErr w:type="spellStart"/>
+      <w:r>
+        <w:t>Siri</w:t>
+      </w:r>
+      <w:proofErr w:type="spellEnd"/>
+      <w:r>
+        <w:t xml:space="preserve">, Google </w:t>
+      </w:r>
+      <w:proofErr w:type="spellStart"/>
+      <w:r>
+        <w:t>Now</w:t>
+      </w:r>
+      <w:proofErr w:type="spellEnd"/>
+      <w:r>
+        <w:t xml:space="preserve"> en </w:t>
+      </w:r>
+      <w:proofErr w:type="spellStart"/>
+      <w:r>
+        <w:t>Coratana</w:t>
+      </w:r>
+      <w:proofErr w:type="spellEnd"/>
+      <w:r>
+        <w:t xml:space="preserve"> maken gebruik van spraakherkenning om de gebruiker de gevraagde informatie te tonen, maar denken zoals mensen doen ze hierbij niet. </w:t>
       </w:r>
       <w:r>
         <w:t xml:space="preserve">Hoe een computersysteem toch ‘intelligent’ kan zijn zullen wij onderzoeken in dit **hoofdstuk / deelonderwerp / …** </w:t>
@@ -329,9 +379,14 @@
       <w:pPr>
         <w:pStyle w:val="Kop3"/>
       </w:pPr>
+      <w:proofErr w:type="spellStart"/>
       <w:r>
         <w:lastRenderedPageBreak/>
-        <w:t>Breadth-first search</w:t>
+        <w:t>Breadth</w:t>
+      </w:r>
+      <w:proofErr w:type="spellEnd"/>
+      <w:r>
+        <w:t>-first search</w:t>
       </w:r>
       <w:r>
         <w:t xml:space="preserve"> (BFS)</w:t>
@@ -348,22 +403,35 @@
         <w:t xml:space="preserve">, een Amerikaans professor in de wiskunde </w:t>
       </w:r>
       <w:r>
-        <w:t>en computer science</w:t>
+        <w:t xml:space="preserve">en computer </w:t>
+      </w:r>
+      <w:proofErr w:type="spellStart"/>
+      <w:r>
+        <w:t>science</w:t>
       </w:r>
       <w:r>
         <w:t>s</w:t>
       </w:r>
+      <w:proofErr w:type="spellEnd"/>
       <w:r>
         <w:t xml:space="preserve"> </w:t>
       </w:r>
       <w:r>
         <w:t xml:space="preserve">en een voortrekker in kunstmatig leven, is een zoekalgoritme voor data sets in de vorm van grafieken of ‘boom’-structuren, zoals een </w:t>
       </w:r>
+      <w:proofErr w:type="spellStart"/>
       <w:r>
         <w:rPr>
           <w:i/>
         </w:rPr>
-        <w:t>Binary Tree</w:t>
+        <w:t>Binary</w:t>
+      </w:r>
+      <w:proofErr w:type="spellEnd"/>
+      <w:r>
+        <w:rPr>
+          <w:i/>
+        </w:rPr>
+        <w:t xml:space="preserve"> Tree</w:t>
       </w:r>
       <w:r>
         <w:t xml:space="preserve"> (</w:t>
@@ -431,12 +499,14 @@
       <w:r>
         <w:t xml:space="preserve">De node die vóór de huidige node kwam, de </w:t>
       </w:r>
+      <w:proofErr w:type="spellStart"/>
       <w:r>
         <w:rPr>
           <w:i/>
         </w:rPr>
         <w:t>predecessor</w:t>
       </w:r>
+      <w:proofErr w:type="spellEnd"/>
       <w:r>
         <w:t>. Anders gezegd: bij welke node je uitkomt als je een enkele stap terug zet.</w:t>
       </w:r>
@@ -468,11 +538,12 @@
       <w:r>
         <w:rPr>
           <w:noProof/>
+          <w:lang w:eastAsia="nl-NL"/>
         </w:rPr>
         <mc:AlternateContent>
           <mc:Choice Requires="wps">
             <w:drawing>
-              <wp:anchor distT="0" distB="0" distL="114300" distR="114300" simplePos="0" relativeHeight="251663360" behindDoc="0" locked="0" layoutInCell="1" allowOverlap="1" wp14:anchorId="7F1F53D0" wp14:editId="6FDF55E9">
+              <wp:anchor distT="0" distB="0" distL="114300" distR="114300" simplePos="0" relativeHeight="251658240" behindDoc="0" locked="0" layoutInCell="1" allowOverlap="1" wp14:anchorId="7F1F53D0" wp14:editId="6FDF55E9">
                 <wp:simplePos x="0" y="0"/>
                 <wp:positionH relativeFrom="column">
                   <wp:posOffset>1424305</wp:posOffset>
@@ -535,7 +606,7 @@
                 <v:stroke joinstyle="miter"/>
                 <v:path gradientshapeok="t" o:connecttype="rect"/>
               </v:shapetype>
-              <v:shape id="Tekstvak 7" o:spid="_x0000_s1026" type="#_x0000_t202" style="position:absolute;left:0;text-align:left;margin-left:112.15pt;margin-top:118.4pt;width:229.5pt;height:.05pt;z-index:251663360;visibility:visible;mso-wrap-style:square;mso-wrap-distance-left:9pt;mso-wrap-distance-top:0;mso-wrap-distance-right:9pt;mso-wrap-distance-bottom:0;mso-position-horizontal:absolute;mso-position-horizontal-relative:text;mso-position-vertical:absolute;mso-position-vertical-relative:text;v-text-anchor:top" o:gfxdata="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" stroked="f">
+              <v:shape id="Tekstvak 7" o:spid="_x0000_s1026" type="#_x0000_t202" style="position:absolute;left:0;text-align:left;margin-left:112.15pt;margin-top:118.4pt;width:229.5pt;height:.05pt;z-index:251658240;visibility:visible;mso-wrap-style:square;mso-wrap-distance-left:9pt;mso-wrap-distance-top:0;mso-wrap-distance-right:9pt;mso-wrap-distance-bottom:0;mso-position-horizontal:absolute;mso-position-horizontal-relative:text;mso-position-vertical:absolute;mso-position-vertical-relative:text;v-text-anchor:top" o:gfxdata="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" stroked="f">
                 <v:textbox style="mso-fit-shape-to-text:t" inset="0,0,0,0">
                   <w:txbxContent>
                     <w:p>
@@ -555,8 +626,12 @@
         </mc:AlternateContent>
       </w:r>
       <w:r>
+        <w:rPr>
+          <w:noProof/>
+          <w:lang w:eastAsia="nl-NL"/>
+        </w:rPr>
         <w:drawing>
-          <wp:anchor distT="0" distB="0" distL="114300" distR="114300" simplePos="0" relativeHeight="251661312" behindDoc="0" locked="0" layoutInCell="1" allowOverlap="1">
+          <wp:anchor distT="0" distB="0" distL="114300" distR="114300" simplePos="0" relativeHeight="251656192" behindDoc="0" locked="0" layoutInCell="1" allowOverlap="1">
             <wp:simplePos x="0" y="0"/>
             <wp:positionH relativeFrom="column">
               <wp:posOffset>1424305</wp:posOffset>
@@ -620,25 +695,89 @@
     <w:p/>
     <w:p>
       <w:r>
-        <w:t xml:space="preserve">Hierboven is een voorbeeld van een dataset te zien bestaande uit acht nodes. </w:t>
-      </w:r>
-      <w:r>
-        <w:t>In elke node staat eerst de afstand tot node 3 aangegeven en daarnaast de predecessor. Een liggend streepje betekent dat er geen waarde is. (De afstand van 3 tot 3 is niets, tussen 3 en 7 is geen verbinding, enz.)</w:t>
+        <w:t xml:space="preserve">Hierboven is een voorbeeld van een dataset te zien bestaande uit acht </w:t>
+      </w:r>
+      <w:proofErr w:type="spellStart"/>
+      <w:r>
+        <w:t>nodes</w:t>
+      </w:r>
+      <w:proofErr w:type="spellEnd"/>
+      <w:r>
+        <w:t xml:space="preserve">. </w:t>
+      </w:r>
+      <w:r>
+        <w:t xml:space="preserve">In elke node staat eerst de afstand tot node 3 aangegeven en daarnaast de </w:t>
+      </w:r>
+      <w:proofErr w:type="spellStart"/>
+      <w:r>
+        <w:t>predecessor</w:t>
+      </w:r>
+      <w:proofErr w:type="spellEnd"/>
+      <w:r>
+        <w:t>. Een liggend streepje betekent dat er geen waarde is. (De afstand van 3 tot 3 is niets, tussen 3 en 7 is geen verbinding, enz.)</w:t>
       </w:r>
       <w:r>
         <w:br/>
       </w:r>
       <w:r>
-        <w:t>Node 3 wordt als root genomen. Daarna worden de nodes bekeken die aan 3 grenzen: 2 en 6 hebben een afstand van 1. De predecessor van deze nodes is 3. Vervolgens worden de nodes die aan 2 grenzen bekeken</w:t>
-      </w:r>
-      <w:r>
-        <w:t xml:space="preserve"> en herhaald het proces zich voor al deze nodes. D</w:t>
+        <w:t xml:space="preserve">Node 3 wordt als root genomen. Daarna worden de </w:t>
+      </w:r>
+      <w:proofErr w:type="spellStart"/>
+      <w:r>
+        <w:t>nodes</w:t>
+      </w:r>
+      <w:proofErr w:type="spellEnd"/>
+      <w:r>
+        <w:t xml:space="preserve"> bekeken die aan 3 grenzen: 2 en 6 hebben een afstand van 1. De </w:t>
+      </w:r>
+      <w:proofErr w:type="spellStart"/>
+      <w:r>
+        <w:t>predecessor</w:t>
+      </w:r>
+      <w:proofErr w:type="spellEnd"/>
+      <w:r>
+        <w:t xml:space="preserve"> van deze </w:t>
+      </w:r>
+      <w:proofErr w:type="spellStart"/>
+      <w:r>
+        <w:t>nodes</w:t>
+      </w:r>
+      <w:proofErr w:type="spellEnd"/>
+      <w:r>
+        <w:t xml:space="preserve"> is 3. Vervolgens worden de </w:t>
+      </w:r>
+      <w:proofErr w:type="spellStart"/>
+      <w:r>
+        <w:t>nodes</w:t>
+      </w:r>
+      <w:proofErr w:type="spellEnd"/>
+      <w:r>
+        <w:t xml:space="preserve"> die aan 2 grenzen bekeken</w:t>
+      </w:r>
+      <w:r>
+        <w:t xml:space="preserve"> en herhaald het proces zich voor al deze </w:t>
+      </w:r>
+      <w:proofErr w:type="spellStart"/>
+      <w:r>
+        <w:t>nodes</w:t>
+      </w:r>
+      <w:proofErr w:type="spellEnd"/>
+      <w:r>
+        <w:t>. D</w:t>
       </w:r>
       <w:r>
         <w:t xml:space="preserve">aarna </w:t>
       </w:r>
       <w:r>
-        <w:t>worden de nodes die</w:t>
+        <w:t xml:space="preserve">worden de </w:t>
+      </w:r>
+      <w:proofErr w:type="spellStart"/>
+      <w:r>
+        <w:t>nodes</w:t>
+      </w:r>
+      <w:proofErr w:type="spellEnd"/>
+      <w:r>
+        <w:t xml:space="preserve"> die</w:t>
       </w:r>
       <w:r>
         <w:t xml:space="preserve"> aan 6 grenzen</w:t>
@@ -647,7 +786,15 @@
         <w:t xml:space="preserve"> bekeken</w:t>
       </w:r>
       <w:r>
-        <w:t xml:space="preserve">. De afstand tot de root is bij deze nodes dus 2, er moeten </w:t>
+        <w:t xml:space="preserve">. De afstand tot de root is bij deze </w:t>
+      </w:r>
+      <w:proofErr w:type="spellStart"/>
+      <w:r>
+        <w:t>nodes</w:t>
+      </w:r>
+      <w:proofErr w:type="spellEnd"/>
+      <w:r>
+        <w:t xml:space="preserve"> dus 2, er moeten </w:t>
       </w:r>
       <w:r>
         <w:t>immers twee</w:t>
@@ -657,7 +804,31 @@
       </w:r>
       <w:r>
         <w:br/>
-        <w:t>De aangrenzende nodes worden echter niet tegelijkertijd gecontroleerd. In dit geval wordt eerst 2 en daarna 6 gecheckt, daardoor is de predecessor van 5 node 2 en niet node 6. Op het moment dat node 5 gecontroleerd wordt, wordt de state op ‘bezocht’ gezet. Als vervolgens de aanliggende nodes van 6 bekeken worden, wordt opgemerkt dat 5 al gecontroleerd is. Zo weet het systeem dat 5 niet nogmaals gecheckt hoeft te worden.</w:t>
+        <w:t xml:space="preserve">De aangrenzende </w:t>
+      </w:r>
+      <w:proofErr w:type="spellStart"/>
+      <w:r>
+        <w:t>nodes</w:t>
+      </w:r>
+      <w:proofErr w:type="spellEnd"/>
+      <w:r>
+        <w:t xml:space="preserve"> worden echter niet tegelijkertijd gecontroleerd. In dit geval wordt eerst 2 en daarna 6 gecheckt, daardoor is de </w:t>
+      </w:r>
+      <w:proofErr w:type="spellStart"/>
+      <w:r>
+        <w:t>predecessor</w:t>
+      </w:r>
+      <w:proofErr w:type="spellEnd"/>
+      <w:r>
+        <w:t xml:space="preserve"> van 5 node 2 en niet node 6. Op het moment dat node 5 gecontroleerd wordt, wordt de state op ‘bezocht’ gezet. Als vervolgens de aanliggende </w:t>
+      </w:r>
+      <w:proofErr w:type="spellStart"/>
+      <w:r>
+        <w:t>nodes</w:t>
+      </w:r>
+      <w:proofErr w:type="spellEnd"/>
+      <w:r>
+        <w:t xml:space="preserve"> van 6 bekeken worden, wordt opgemerkt dat 5 al gecontroleerd is. Zo weet het systeem dat 5 niet nogmaals gecheckt hoeft te worden.</w:t>
       </w:r>
       <w:r>
         <w:t xml:space="preserve"> Omdat ook de root al als bezocht staat, </w:t>
@@ -668,18 +839,50 @@
     </w:p>
     <w:p>
       <w:r>
-        <w:t>Om te zorgen dat het programma alle nodes afgaat, wordt een queue gebruikt. Dit is een wachtrij voor de nodes, er geldt: eerste erin, eerste eruit.</w:t>
+        <w:t xml:space="preserve">Om te zorgen dat het programma alle </w:t>
+      </w:r>
+      <w:proofErr w:type="spellStart"/>
+      <w:r>
+        <w:t>nodes</w:t>
+      </w:r>
+      <w:proofErr w:type="spellEnd"/>
+      <w:r>
+        <w:t xml:space="preserve"> afgaat, wordt een queue gebruikt. Dit is een wachtrij voor de </w:t>
+      </w:r>
+      <w:proofErr w:type="spellStart"/>
+      <w:r>
+        <w:t>nodes</w:t>
+      </w:r>
+      <w:proofErr w:type="spellEnd"/>
+      <w:r>
+        <w:t>, er geldt: eerste erin, eerste eruit.</w:t>
       </w:r>
       <w:r>
         <w:br/>
         <w:t>In eerste instantie is node 3 de queue. Deze node wordt eruit gehaald en de aan</w:t>
       </w:r>
       <w:r>
-        <w:t xml:space="preserve">grenzende nodes worden gecheckt en in de queue geplaatst, die is bestaat nu uit 2 op de eerste en 6 op de tweede plek. Dan wordt 2 eruit gehaald en sluiten 4 en 5 achteraan in de queue. 3 is al bezocht en hoeft dus niet toegevoegd te worden. Telkens wordt nu de eerste node uit de queue gehaald en worden de </w:t>
+        <w:t xml:space="preserve">grenzende </w:t>
+      </w:r>
+      <w:proofErr w:type="spellStart"/>
+      <w:r>
+        <w:t>nodes</w:t>
+      </w:r>
+      <w:proofErr w:type="spellEnd"/>
+      <w:r>
+        <w:t xml:space="preserve"> worden gecheckt en in de queue geplaatst, die is bestaat nu uit 2 op de eerste en 6 op de tweede plek. Dan wordt 2 eruit gehaald en sluiten 4 en 5 achteraan in de queue. 3 is al bezocht en hoeft dus niet toegevoegd te worden. Telkens wordt nu de eerste node uit de queue gehaald en worden de </w:t>
       </w:r>
       <w:r>
         <w:lastRenderedPageBreak/>
-        <w:t>aangrenzende, niet eerder gecontroleerde nodes achteraan geplaatst. Hieruit valt op te maken dat prioriteit in de queue afhankelijk is van de afstand tot de root.</w:t>
+        <w:t xml:space="preserve">aangrenzende, niet eerder gecontroleerde </w:t>
+      </w:r>
+      <w:proofErr w:type="spellStart"/>
+      <w:r>
+        <w:t>nodes</w:t>
+      </w:r>
+      <w:proofErr w:type="spellEnd"/>
+      <w:r>
+        <w:t xml:space="preserve"> achteraan geplaatst. Hieruit valt op te maken dat prioriteit in de queue afhankelijk is van de afstand tot de root.</w:t>
       </w:r>
     </w:p>
     <w:p>
@@ -689,8 +892,6 @@
       <w:r>
         <w:t>. Op dat moment zou het zoekproces stilgezet kunnen worden, als je slechts geïnteresseerd bent in het doel. Het programma kan nu laten zien want de afstand is tot de root.</w:t>
       </w:r>
-      <w:bookmarkStart w:id="0" w:name="_GoBack"/>
-      <w:bookmarkEnd w:id="0"/>
     </w:p>
     <w:p/>
     <w:p/>
@@ -709,9 +910,11 @@
       </w:r>
     </w:p>
     <w:p>
+      <w:proofErr w:type="spellStart"/>
       <w:r>
         <w:t>Awefawef</w:t>
       </w:r>
+      <w:proofErr w:type="spellEnd"/>
       <w:r>
         <w:t xml:space="preserve"> (willen we voorbeelden maken?)</w:t>
       </w:r>
@@ -724,8 +927,21 @@
           <w:numId w:val="2"/>
         </w:numPr>
       </w:pPr>
-      <w:r>
-        <w:t>Binary tree (sorting system)</w:t>
+      <w:proofErr w:type="spellStart"/>
+      <w:r>
+        <w:t>Binary</w:t>
+      </w:r>
+      <w:proofErr w:type="spellEnd"/>
+      <w:r>
+        <w:t xml:space="preserve"> tree (</w:t>
+      </w:r>
+      <w:proofErr w:type="spellStart"/>
+      <w:r>
+        <w:t>sorting</w:t>
+      </w:r>
+      <w:proofErr w:type="spellEnd"/>
+      <w:r>
+        <w:t xml:space="preserve"> system)</w:t>
       </w:r>
       <w:r>
         <w:t xml:space="preserve"> -&gt; BFS kan gebruikt worden om i.p.v. het doel te vinden, de stappen daarnaartoe naast elkaar te zetten.</w:t>
@@ -739,8 +955,13 @@
           <w:numId w:val="2"/>
         </w:numPr>
       </w:pPr>
-      <w:r>
-        <w:t>Maze generator</w:t>
+      <w:proofErr w:type="spellStart"/>
+      <w:r>
+        <w:t>Maze</w:t>
+      </w:r>
+      <w:proofErr w:type="spellEnd"/>
+      <w:r>
+        <w:t xml:space="preserve"> generator</w:t>
       </w:r>
     </w:p>
     <w:p>
@@ -768,7 +989,7 @@
           <w:lang w:eastAsia="nl-NL"/>
         </w:rPr>
         <w:drawing>
-          <wp:anchor distT="0" distB="0" distL="114300" distR="114300" simplePos="0" relativeHeight="251661312" behindDoc="0" locked="0" layoutInCell="1" allowOverlap="1">
+          <wp:anchor distT="0" distB="0" distL="114300" distR="114300" simplePos="0" relativeHeight="251657216" behindDoc="0" locked="0" layoutInCell="1" allowOverlap="1">
             <wp:simplePos x="0" y="0"/>
             <wp:positionH relativeFrom="column">
               <wp:posOffset>3201670</wp:posOffset>
@@ -824,11 +1045,19 @@
           </wp:anchor>
         </w:drawing>
       </w:r>
+      <w:proofErr w:type="spellStart"/>
       <w:r>
         <w:rPr>
           <w:lang w:val="en-GB"/>
         </w:rPr>
-        <w:t>Geen AI</w:t>
+        <w:t>Geen</w:t>
+      </w:r>
+      <w:proofErr w:type="spellEnd"/>
+      <w:r>
+        <w:rPr>
+          <w:lang w:val="en-GB"/>
+        </w:rPr>
+        <w:t xml:space="preserve"> AI</w:t>
       </w:r>
     </w:p>
     <w:p>
@@ -852,11 +1081,12 @@
       <w:r>
         <w:rPr>
           <w:noProof/>
+          <w:lang w:eastAsia="nl-NL"/>
         </w:rPr>
         <mc:AlternateContent>
           <mc:Choice Requires="wps">
             <w:drawing>
-              <wp:anchor distT="0" distB="0" distL="114300" distR="114300" simplePos="0" relativeHeight="251668480" behindDoc="0" locked="0" layoutInCell="1" allowOverlap="1" wp14:anchorId="61B5A122" wp14:editId="0FF380E0">
+              <wp:anchor distT="0" distB="0" distL="114300" distR="114300" simplePos="0" relativeHeight="251659264" behindDoc="0" locked="0" layoutInCell="1" allowOverlap="1" wp14:anchorId="61B5A122" wp14:editId="0FF380E0">
                 <wp:simplePos x="0" y="0"/>
                 <wp:positionH relativeFrom="column">
                   <wp:posOffset>3201670</wp:posOffset>
@@ -900,7 +1130,15 @@
                               </w:rPr>
                             </w:pPr>
                             <w:r>
-                              <w:t>Figuur ****: Een Binary Tree</w:t>
+                              <w:t xml:space="preserve">Figuur ****: Een </w:t>
+                            </w:r>
+                            <w:proofErr w:type="spellStart"/>
+                            <w:r>
+                              <w:t>Binary</w:t>
+                            </w:r>
+                            <w:proofErr w:type="spellEnd"/>
+                            <w:r>
+                              <w:t xml:space="preserve"> Tree</w:t>
                             </w:r>
                           </w:p>
                         </w:txbxContent>
@@ -919,7 +1157,7 @@
           </mc:Choice>
           <mc:Fallback>
             <w:pict>
-              <v:shape w14:anchorId="61B5A122" id="Tekstvak 2" o:spid="_x0000_s1027" type="#_x0000_t202" style="position:absolute;margin-left:252.1pt;margin-top:.9pt;width:201pt;height:.05pt;z-index:251668480;visibility:visible;mso-wrap-style:square;mso-wrap-distance-left:9pt;mso-wrap-distance-top:0;mso-wrap-distance-right:9pt;mso-wrap-distance-bottom:0;mso-position-horizontal:absolute;mso-position-horizontal-relative:text;mso-position-vertical:absolute;mso-position-vertical-relative:text;v-text-anchor:top" o:gfxdata="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" stroked="f">
+              <v:shape w14:anchorId="61B5A122" id="Tekstvak 2" o:spid="_x0000_s1027" type="#_x0000_t202" style="position:absolute;margin-left:252.1pt;margin-top:.9pt;width:201pt;height:.05pt;z-index:251659264;visibility:visible;mso-wrap-style:square;mso-wrap-distance-left:9pt;mso-wrap-distance-top:0;mso-wrap-distance-right:9pt;mso-wrap-distance-bottom:0;mso-position-horizontal:absolute;mso-position-horizontal-relative:text;mso-position-vertical:absolute;mso-position-vertical-relative:text;v-text-anchor:top" o:gfxdata="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" stroked="f">
                 <v:textbox style="mso-fit-shape-to-text:t" inset="0,0,0,0">
                   <w:txbxContent>
                     <w:p>
@@ -931,7 +1169,15 @@
                         </w:rPr>
                       </w:pPr>
                       <w:r>
-                        <w:t>Figuur ****: Een Binary Tree</w:t>
+                        <w:t xml:space="preserve">Figuur ****: Een </w:t>
+                      </w:r>
+                      <w:proofErr w:type="spellStart"/>
+                      <w:r>
+                        <w:t>Binary</w:t>
+                      </w:r>
+                      <w:proofErr w:type="spellEnd"/>
+                      <w:r>
+                        <w:t xml:space="preserve"> Tree</w:t>
                       </w:r>
                     </w:p>
                   </w:txbxContent>
@@ -942,12 +1188,14 @@
           </mc:Fallback>
         </mc:AlternateContent>
       </w:r>
+      <w:proofErr w:type="spellStart"/>
       <w:r>
         <w:rPr>
           <w:lang w:val="en-GB"/>
         </w:rPr>
         <w:t>Conclusie</w:t>
       </w:r>
+      <w:proofErr w:type="spellEnd"/>
     </w:p>
     <w:p>
       <w:pPr>
@@ -955,12 +1203,14 @@
           <w:lang w:val="en-GB"/>
         </w:rPr>
       </w:pPr>
+      <w:proofErr w:type="spellStart"/>
       <w:r>
         <w:rPr>
           <w:lang w:val="en-GB"/>
         </w:rPr>
         <w:t>Awef</w:t>
       </w:r>
+      <w:proofErr w:type="spellEnd"/>
     </w:p>
     <w:p>
       <w:pPr>
@@ -997,7 +1247,15 @@
     <w:p>
       <w:r>
         <w:lastRenderedPageBreak/>
-        <w:t>Gebruikte bronnen (temporary)</w:t>
+        <w:t>Gebruikte bronnen (</w:t>
+      </w:r>
+      <w:proofErr w:type="spellStart"/>
+      <w:r>
+        <w:t>temporary</w:t>
+      </w:r>
+      <w:proofErr w:type="spellEnd"/>
+      <w:r>
+        <w:t>)</w:t>
       </w:r>
     </w:p>
     <w:p>
@@ -1101,22 +1359,77 @@
       </w:r>
       <w:r>
         <w:br/>
-        <w:t>Geraadpleegd op: 23</w:t>
-      </w:r>
-      <w:r>
-        <w:t xml:space="preserve">- 05 – 2017 </w:t>
+        <w:t xml:space="preserve">Geraadpleegd op: 23- 05 – 2017 </w:t>
       </w:r>
       <w:r>
         <w:br/>
-        <w:t xml:space="preserve">Laatst gewijzigd op: </w:t>
-      </w:r>
-      <w:r>
-        <w:t xml:space="preserve">23 – 09 – 2003 </w:t>
-      </w:r>
-      <w:r>
-        <w:t xml:space="preserve">  </w:t>
-      </w:r>
-    </w:p>
+        <w:t xml:space="preserve">Laatst gewijzigd op: 23 – 09 – 2003   </w:t>
+      </w:r>
+    </w:p>
+    <w:p>
+      <w:r>
+        <w:t xml:space="preserve">Link: </w:t>
+      </w:r>
+      <w:hyperlink r:id="rId12" w:history="1">
+        <w:r>
+          <w:rPr>
+            <w:rStyle w:val="Hyperlink"/>
+          </w:rPr>
+          <w:t>https://www.khanacademy.org/computing/computer-science/algorithms/breadth-first-search/a/the-breadth-first-search-algorithm</w:t>
+        </w:r>
+      </w:hyperlink>
+      <w:r>
+        <w:t xml:space="preserve"> </w:t>
+      </w:r>
+      <w:r>
+        <w:br/>
+        <w:t xml:space="preserve">Geraadpleegd op: 22- 05 – 2017 </w:t>
+      </w:r>
+      <w:bookmarkStart w:id="0" w:name="_GoBack"/>
+      <w:bookmarkEnd w:id="0"/>
+      <w:r>
+        <w:br/>
+        <w:t xml:space="preserve">Laatst gewijzigd op: 26 – 09 – 2017 </w:t>
+      </w:r>
+    </w:p>
+    <w:p>
+      <w:r>
+        <w:t xml:space="preserve">Link: </w:t>
+      </w:r>
+      <w:hyperlink r:id="rId13" w:history="1">
+        <w:r>
+          <w:rPr>
+            <w:rStyle w:val="Hyperlink"/>
+          </w:rPr>
+          <w:t>http://www.graph500.org/specifications#sec-5</w:t>
+        </w:r>
+      </w:hyperlink>
+      <w:r>
+        <w:t xml:space="preserve"> </w:t>
+      </w:r>
+      <w:r>
+        <w:br/>
+        <w:t xml:space="preserve">Geraadpleegd op: 22- 05 – 2017 </w:t>
+      </w:r>
+      <w:r>
+        <w:br/>
+        <w:t xml:space="preserve">Laatst gewijzigd op: 26 – 09 – 2017 </w:t>
+      </w:r>
+    </w:p>
+    <w:p>
+      <w:r>
+        <w:t xml:space="preserve">Link: </w:t>
+      </w:r>
+      <w:r>
+        <w:br/>
+        <w:t xml:space="preserve">Geraadpleegd op: 22- 05 – 2017 </w:t>
+      </w:r>
+      <w:r>
+        <w:br/>
+        <w:t xml:space="preserve">Laatst gewijzigd op: 26 – 09 – 2017 </w:t>
+      </w:r>
+    </w:p>
+    <w:p/>
     <w:sectPr>
       <w:pgSz w:w="11906" w:h="16838"/>
       <w:pgMar w:top="1417" w:right="1417" w:bottom="1417" w:left="1417" w:header="708" w:footer="708" w:gutter="0"/>
@@ -2176,6 +2489,7 @@
   <w:style w:type="character" w:default="1" w:styleId="Standaardalinea-lettertype">
     <w:name w:val="Default Paragraph Font"/>
     <w:uiPriority w:val="1"/>
+    <w:semiHidden/>
     <w:unhideWhenUsed/>
   </w:style>
   <w:style w:type="table" w:default="1" w:styleId="Standaardtabel">
@@ -2577,7 +2891,7 @@
 </file>
 
 <file path=customXml/itemProps1.xml><?xml version="1.0" encoding="utf-8"?>
-<ds:datastoreItem xmlns:ds="http://schemas.openxmlformats.org/officeDocument/2006/customXml" ds:itemID="{0680F85D-C53E-4D06-A4E6-3B15A04AA654}">
+<ds:datastoreItem xmlns:ds="http://schemas.openxmlformats.org/officeDocument/2006/customXml" ds:itemID="{F6176DE6-CA69-46C7-A2B8-F1DF6956E54E}">
   <ds:schemaRefs>
     <ds:schemaRef ds:uri="http://schemas.openxmlformats.org/officeDocument/2006/bibliography"/>
   </ds:schemaRefs>

</xml_diff>

<commit_message>
BFS opnieuw geschreven (in thijs.docx)
</commit_message>
<xml_diff>
--- a/Thijs.docx
+++ b/Thijs.docx
@@ -141,13 +141,7 @@
         <w:t xml:space="preserve"> is een zoekalgoritme voor data</w:t>
       </w:r>
       <w:r>
-        <w:t xml:space="preserve">sets in de vorm van grafieken of ‘boom’-structuren, zoals een </w:t>
-      </w:r>
-      <w:r>
-        <w:rPr>
-          <w:b/>
-        </w:rPr>
-        <w:t>Binary Tree</w:t>
+        <w:t>sets in de vorm van grafieken of ‘boom’-structuren</w:t>
       </w:r>
       <w:r>
         <w:t>.</w:t>
@@ -156,7 +150,10 @@
         <w:t xml:space="preserve"> </w:t>
       </w:r>
       <w:r>
-        <w:t>In deze data set wordt een ****</w:t>
+        <w:t>In deze data</w:t>
+      </w:r>
+      <w:r>
+        <w:t>set wordt een *</w:t>
       </w:r>
       <w:r>
         <w:rPr>
@@ -165,7 +162,7 @@
         <w:t>node</w:t>
       </w:r>
       <w:r>
-        <w:t xml:space="preserve">**** als oorsprong benoemd, de </w:t>
+        <w:t xml:space="preserve"> als oorsprong benoemd, de </w:t>
       </w:r>
       <w:r>
         <w:rPr>
@@ -186,7 +183,13 @@
         <w:t>teld. Vervolgens krijgt elke nod</w:t>
       </w:r>
       <w:r>
-        <w:t>e twee waardes aangewezen:</w:t>
+        <w:t xml:space="preserve">e </w:t>
+      </w:r>
+      <w:r>
+        <w:t>drie</w:t>
+      </w:r>
+      <w:r>
+        <w:t xml:space="preserve"> waardes aangewezen:</w:t>
       </w:r>
     </w:p>
     <w:p>
@@ -226,8 +229,15 @@
       </w:r>
     </w:p>
     <w:p>
-      <w:r>
-        <w:t xml:space="preserve">Bovendien heeft elke node een </w:t>
+      <w:pPr>
+        <w:pStyle w:val="Lijstalinea"/>
+        <w:numPr>
+          <w:ilvl w:val="0"/>
+          <w:numId w:val="4"/>
+        </w:numPr>
+      </w:pPr>
+      <w:r>
+        <w:t xml:space="preserve">Een </w:t>
       </w:r>
       <w:r>
         <w:rPr>
@@ -236,13 +246,227 @@
         <w:t>state</w:t>
       </w:r>
       <w:r>
+        <w:t xml:space="preserve">. De state houdt bij of een node al gecontroleerd is. </w:t>
+      </w:r>
+    </w:p>
+    <w:p>
+      <w:r>
+        <w:t>Bij Breadth-first search wordt gebruik gemaakt van een queue. Dit is een lijst waar nodes aan toegevoegd en uitgehaald kunnen worden. Net zoals een daadwerkelijke wachtrij wordt het ‘als eerste erin, als eerste eruit’ principe toegepast.</w:t>
+      </w:r>
+    </w:p>
+    <w:p>
+      <w:r>
+        <w:t>Het algoritme ziet er als volt uit:</w:t>
+      </w:r>
+    </w:p>
+    <w:p>
+      <w:pPr>
+        <w:pStyle w:val="Lijstalinea"/>
+        <w:numPr>
+          <w:ilvl w:val="0"/>
+          <w:numId w:val="8"/>
+        </w:numPr>
+      </w:pPr>
+      <w:r>
+        <w:t xml:space="preserve">Maak een lege lijst </w:t>
+      </w:r>
+      <w:r>
+        <w:t xml:space="preserve">S </w:t>
+      </w:r>
+      <w:r>
+        <w:t>voor bezochte nodes.</w:t>
+      </w:r>
+    </w:p>
+    <w:p>
+      <w:pPr>
+        <w:pStyle w:val="Lijstalinea"/>
+        <w:numPr>
+          <w:ilvl w:val="0"/>
+          <w:numId w:val="8"/>
+        </w:numPr>
+      </w:pPr>
+      <w:r>
+        <w:t>Maak een lege lijst</w:t>
+      </w:r>
+      <w:r>
+        <w:t xml:space="preserve"> Q</w:t>
+      </w:r>
+      <w:r>
+        <w:t xml:space="preserve"> met de queue.</w:t>
+      </w:r>
+    </w:p>
+    <w:p>
+      <w:pPr>
+        <w:pStyle w:val="Lijstalinea"/>
+        <w:numPr>
+          <w:ilvl w:val="0"/>
+          <w:numId w:val="8"/>
+        </w:numPr>
+      </w:pPr>
+      <w:r>
+        <w:t xml:space="preserve">Benoem één node als root en voeg deze toe aan S. </w:t>
+      </w:r>
+    </w:p>
+    <w:p>
+      <w:pPr>
+        <w:pStyle w:val="Lijstalinea"/>
+        <w:numPr>
+          <w:ilvl w:val="0"/>
+          <w:numId w:val="8"/>
+        </w:numPr>
+      </w:pPr>
+      <w:r>
+        <w:t xml:space="preserve">Voeg de root toe aan </w:t>
+      </w:r>
+      <w:r>
+        <w:t>Q</w:t>
+      </w:r>
+      <w:r>
+        <w:t>.</w:t>
+      </w:r>
+    </w:p>
+    <w:p>
+      <w:pPr>
+        <w:pStyle w:val="Lijstalinea"/>
+        <w:numPr>
+          <w:ilvl w:val="0"/>
+          <w:numId w:val="8"/>
+        </w:numPr>
+      </w:pPr>
+      <w:r>
+        <w:t xml:space="preserve">Terwijl </w:t>
+      </w:r>
+      <w:r>
+        <w:t>Q</w:t>
+      </w:r>
+      <w:r>
+        <w:t xml:space="preserve"> niet leeg is:</w:t>
+      </w:r>
+    </w:p>
+    <w:p>
+      <w:pPr>
+        <w:pStyle w:val="Lijstalinea"/>
+        <w:numPr>
+          <w:ilvl w:val="1"/>
+          <w:numId w:val="8"/>
+        </w:numPr>
+      </w:pPr>
+      <w:r>
+        <w:t>Haal de voorste node uit de queue. Dit is de ‘current’ node.</w:t>
+      </w:r>
+    </w:p>
+    <w:p>
+      <w:pPr>
+        <w:pStyle w:val="Lijstalinea"/>
+        <w:numPr>
+          <w:ilvl w:val="1"/>
+          <w:numId w:val="8"/>
+        </w:numPr>
+      </w:pPr>
+      <w:r>
+        <w:t>Als current het doel is:</w:t>
+      </w:r>
+    </w:p>
+    <w:p>
+      <w:pPr>
+        <w:pStyle w:val="Lijstalinea"/>
+        <w:numPr>
+          <w:ilvl w:val="2"/>
+          <w:numId w:val="8"/>
+        </w:numPr>
+      </w:pPr>
+      <w:r>
+        <w:t>Return current.</w:t>
+      </w:r>
+    </w:p>
+    <w:p>
+      <w:pPr>
+        <w:pStyle w:val="Lijstalinea"/>
+        <w:numPr>
+          <w:ilvl w:val="1"/>
+          <w:numId w:val="8"/>
+        </w:numPr>
+      </w:pPr>
+      <w:r>
+        <w:t>Voor elke node die grenst aan</w:t>
+      </w:r>
+      <w:r>
+        <w:t>*</w:t>
+      </w:r>
+      <w:r>
+        <w:t xml:space="preserve"> current:</w:t>
+      </w:r>
+    </w:p>
+    <w:p>
+      <w:pPr>
+        <w:pStyle w:val="Lijstalinea"/>
+        <w:numPr>
+          <w:ilvl w:val="2"/>
+          <w:numId w:val="8"/>
+        </w:numPr>
+      </w:pPr>
+      <w:r>
+        <w:t xml:space="preserve">Als </w:t>
+      </w:r>
+      <w:r>
+        <w:t>deze node nog niet bezocht is en dus niet in S zit</w:t>
+      </w:r>
+      <w:r>
+        <w:t>:</w:t>
+      </w:r>
+    </w:p>
+    <w:p>
+      <w:pPr>
+        <w:pStyle w:val="Lijstalinea"/>
+        <w:numPr>
+          <w:ilvl w:val="3"/>
+          <w:numId w:val="8"/>
+        </w:numPr>
+      </w:pPr>
+      <w:r>
+        <w:t>Voeg de node toe aan S.</w:t>
+      </w:r>
+    </w:p>
+    <w:p>
+      <w:pPr>
+        <w:pStyle w:val="Lijstalinea"/>
+        <w:numPr>
+          <w:ilvl w:val="3"/>
+          <w:numId w:val="8"/>
+        </w:numPr>
+      </w:pPr>
+      <w:r>
+        <w:t>Zeg dat de predecessor van de node de current node is.</w:t>
+      </w:r>
+    </w:p>
+    <w:p>
+      <w:pPr>
+        <w:pStyle w:val="Lijstalinea"/>
+        <w:numPr>
+          <w:ilvl w:val="3"/>
+          <w:numId w:val="8"/>
+        </w:numPr>
+      </w:pPr>
+      <w:r>
+        <w:t>Haal de node uit de queue.</w:t>
+      </w:r>
+    </w:p>
+    <w:p>
+      <w:pPr>
         <w:rPr>
           <w:i/>
         </w:rPr>
-        <w:t>.</w:t>
-      </w:r>
-      <w:r>
-        <w:t xml:space="preserve"> Deze state houdt bij of een node al gecontroleerd is. </w:t>
+      </w:pPr>
+      <w:r>
+        <w:rPr>
+          <w:i/>
+        </w:rPr>
+        <w:t>*Aangrenzend zijn betekent hier ‘in directe verbinding staan met’.</w:t>
+      </w:r>
+    </w:p>
+    <w:p>
+      <w:r>
+        <w:br w:type="page"/>
       </w:r>
     </w:p>
     <w:p>
@@ -255,16 +479,16 @@
           <w:lang w:eastAsia="nl-NL"/>
         </w:rPr>
         <w:drawing>
-          <wp:anchor distT="0" distB="0" distL="114300" distR="114300" simplePos="0" relativeHeight="251655680" behindDoc="0" locked="0" layoutInCell="1" allowOverlap="1">
+          <wp:anchor distT="0" distB="0" distL="114300" distR="114300" simplePos="0" relativeHeight="251656192" behindDoc="0" locked="0" layoutInCell="1" allowOverlap="1">
             <wp:simplePos x="0" y="0"/>
             <wp:positionH relativeFrom="column">
-              <wp:posOffset>1424305</wp:posOffset>
+              <wp:posOffset>976630</wp:posOffset>
             </wp:positionH>
             <wp:positionV relativeFrom="paragraph">
-              <wp:posOffset>56515</wp:posOffset>
+              <wp:posOffset>10160</wp:posOffset>
             </wp:positionV>
-            <wp:extent cx="2914650" cy="1342390"/>
-            <wp:effectExtent l="0" t="0" r="0" b="0"/>
+            <wp:extent cx="3810000" cy="1343025"/>
+            <wp:effectExtent l="0" t="0" r="0" b="9525"/>
             <wp:wrapSquare wrapText="bothSides"/>
             <wp:docPr id="6" name="Afbeelding 6"/>
             <wp:cNvGraphicFramePr>
@@ -294,7 +518,7 @@
                   <pic:spPr bwMode="auto">
                     <a:xfrm>
                       <a:off x="0" y="0"/>
-                      <a:ext cx="2914650" cy="1342390"/>
+                      <a:ext cx="3810000" cy="1343025"/>
                     </a:xfrm>
                     <a:prstGeom prst="rect">
                       <a:avLst/>
@@ -307,32 +531,39 @@
                 </pic:pic>
               </a:graphicData>
             </a:graphic>
+            <wp14:sizeRelH relativeFrom="margin">
+              <wp14:pctWidth>0</wp14:pctWidth>
+            </wp14:sizeRelH>
             <wp14:sizeRelV relativeFrom="margin">
               <wp14:pctHeight>0</wp14:pctHeight>
             </wp14:sizeRelV>
           </wp:anchor>
         </w:drawing>
       </w:r>
+    </w:p>
+    <w:p/>
+    <w:p/>
+    <w:p/>
+    <w:p>
       <w:r>
         <w:rPr>
           <w:noProof/>
-          <w:lang w:eastAsia="nl-NL"/>
         </w:rPr>
         <mc:AlternateContent>
           <mc:Choice Requires="wps">
             <w:drawing>
-              <wp:anchor distT="0" distB="0" distL="114300" distR="114300" simplePos="0" relativeHeight="251657728" behindDoc="0" locked="0" layoutInCell="1" allowOverlap="1" wp14:anchorId="7F1F53D0" wp14:editId="6FDF55E9">
+              <wp:anchor distT="0" distB="0" distL="114300" distR="114300" simplePos="0" relativeHeight="251659264" behindDoc="0" locked="0" layoutInCell="1" allowOverlap="1" wp14:anchorId="3D642427" wp14:editId="45CBB1B4">
                 <wp:simplePos x="0" y="0"/>
                 <wp:positionH relativeFrom="column">
-                  <wp:posOffset>1424305</wp:posOffset>
+                  <wp:posOffset>976630</wp:posOffset>
                 </wp:positionH>
                 <wp:positionV relativeFrom="paragraph">
-                  <wp:posOffset>1503680</wp:posOffset>
+                  <wp:posOffset>117475</wp:posOffset>
                 </wp:positionV>
-                <wp:extent cx="2914650" cy="635"/>
+                <wp:extent cx="3924300" cy="635"/>
                 <wp:effectExtent l="0" t="0" r="0" b="0"/>
                 <wp:wrapSquare wrapText="bothSides"/>
-                <wp:docPr id="7" name="Tekstvak 7"/>
+                <wp:docPr id="1" name="Tekstvak 1"/>
                 <wp:cNvGraphicFramePr/>
                 <a:graphic xmlns:a="http://schemas.openxmlformats.org/drawingml/2006/main">
                   <a:graphicData uri="http://schemas.microsoft.com/office/word/2010/wordprocessingShape">
@@ -341,7 +572,7 @@
                       <wps:spPr>
                         <a:xfrm>
                           <a:off x="0" y="0"/>
-                          <a:ext cx="2914650" cy="635"/>
+                          <a:ext cx="3924300" cy="635"/>
                         </a:xfrm>
                         <a:prstGeom prst="rect">
                           <a:avLst/>
@@ -359,9 +590,13 @@
                           <w:p>
                             <w:pPr>
                               <w:pStyle w:val="Bijschrift"/>
+                              <w:jc w:val="center"/>
                             </w:pPr>
                             <w:r>
-                              <w:t>Figuur ****</w:t>
+                              <w:t>Figuur ****: de volgorde waarin de nodes bezocht wroden</w:t>
+                            </w:r>
+                            <w:r>
+                              <w:t xml:space="preserve"> is 3 – 2 – 6 – 4 – 5 – 1 – 0</w:t>
                             </w:r>
                           </w:p>
                         </w:txbxContent>
@@ -375,24 +610,31 @@
                     </wps:wsp>
                   </a:graphicData>
                 </a:graphic>
+                <wp14:sizeRelH relativeFrom="margin">
+                  <wp14:pctWidth>0</wp14:pctWidth>
+                </wp14:sizeRelH>
               </wp:anchor>
             </w:drawing>
           </mc:Choice>
           <mc:Fallback>
             <w:pict>
-              <v:shapetype w14:anchorId="7F1F53D0" id="_x0000_t202" coordsize="21600,21600" o:spt="202" path="m,l,21600r21600,l21600,xe">
+              <v:shapetype w14:anchorId="3D642427" id="_x0000_t202" coordsize="21600,21600" o:spt="202" path="m,l,21600r21600,l21600,xe">
                 <v:stroke joinstyle="miter"/>
                 <v:path gradientshapeok="t" o:connecttype="rect"/>
               </v:shapetype>
-              <v:shape id="Tekstvak 7" o:spid="_x0000_s1026" type="#_x0000_t202" style="position:absolute;left:0;text-align:left;margin-left:112.15pt;margin-top:118.4pt;width:229.5pt;height:.05pt;z-index:251657728;visibility:visible;mso-wrap-style:square;mso-wrap-distance-left:9pt;mso-wrap-distance-top:0;mso-wrap-distance-right:9pt;mso-wrap-distance-bottom:0;mso-position-horizontal:absolute;mso-position-horizontal-relative:text;mso-position-vertical:absolute;mso-position-vertical-relative:text;v-text-anchor:top" o:gfxdata="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" stroked="f">
+              <v:shape id="Tekstvak 1" o:spid="_x0000_s1026" type="#_x0000_t202" style="position:absolute;margin-left:76.9pt;margin-top:9.25pt;width:309pt;height:.05pt;z-index:251659264;visibility:visible;mso-wrap-style:square;mso-width-percent:0;mso-wrap-distance-left:9pt;mso-wrap-distance-top:0;mso-wrap-distance-right:9pt;mso-wrap-distance-bottom:0;mso-position-horizontal:absolute;mso-position-horizontal-relative:text;mso-position-vertical:absolute;mso-position-vertical-relative:text;mso-width-percent:0;mso-width-relative:margin;v-text-anchor:top" o:gfxdata="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" stroked="f">
                 <v:textbox style="mso-fit-shape-to-text:t" inset="0,0,0,0">
                   <w:txbxContent>
                     <w:p>
                       <w:pPr>
                         <w:pStyle w:val="Bijschrift"/>
+                        <w:jc w:val="center"/>
                       </w:pPr>
                       <w:r>
-                        <w:t>Figuur ****</w:t>
+                        <w:t>Figuur ****: de volgorde waarin de nodes bezocht wroden</w:t>
+                      </w:r>
+                      <w:r>
+                        <w:t xml:space="preserve"> is 3 – 2 – 6 – 4 – 5 – 1 – 0</w:t>
                       </w:r>
                     </w:p>
                   </w:txbxContent>
@@ -405,131 +647,56 @@
       </w:r>
     </w:p>
     <w:p/>
-    <w:p/>
-    <w:p/>
-    <w:p/>
-    <w:p/>
-    <w:p>
-      <w:r>
-        <w:t>Hierboven is een voorbeeld van een dataset te zien bestaande uit acht nodes</w:t>
-      </w:r>
-      <w:r>
-        <w:t>, met node 3 als root</w:t>
-      </w:r>
-      <w:r>
-        <w:t xml:space="preserve">. </w:t>
-      </w:r>
-      <w:r>
-        <w:t>In elke node staat eerst de afstand tot node 3 aangegeven en daarnaast de predecessor. Een liggend streepje betekent dat er geen waarde is. (De afstand van 3 tot 3 is niets, tussen 3 en 7 is geen verbinding, enz.)</w:t>
+    <w:p>
+      <w:r>
+        <w:t xml:space="preserve">Hierboven is een voorbeeld van een </w:t>
+      </w:r>
+      <w:r>
+        <w:t xml:space="preserve">simpele </w:t>
+      </w:r>
+      <w:r>
+        <w:t xml:space="preserve">dataset weergegeven, genummerd van 0 tot en met 7. </w:t>
+      </w:r>
+      <w:r>
+        <w:t xml:space="preserve">Node </w:t>
+      </w:r>
+      <w:r>
+        <w:t>3 is de root en 0 het doel.</w:t>
+      </w:r>
+      <w:r>
+        <w:t xml:space="preserve"> Voor het gemak staan in elke node twee getallen: de afstand tot 3 en het nummer van de predecessor. Met kleuren zijn aangegeven in welke volgorde de nodes bezocht worden.</w:t>
       </w:r>
       <w:r>
         <w:br/>
-      </w:r>
-      <w:r>
-        <w:t>Node 3 wordt als root genomen. Daarna word</w:t>
-      </w:r>
-      <w:r>
-        <w:t>en de nodes</w:t>
-      </w:r>
-      <w:r>
-        <w:t xml:space="preserve"> bekeken die aan 3 grenzen: 2 en 6 hebben een afstand van 1. De predecessor van deze nodes is 3.</w:t>
-      </w:r>
-      <w:r>
-        <w:t xml:space="preserve"> 2 en 6 worden de </w:t>
-      </w:r>
-      <w:r>
-        <w:rPr>
-          <w:b/>
-        </w:rPr>
-        <w:t>neighbors</w:t>
-      </w:r>
-      <w:r>
-        <w:t xml:space="preserve"> van 3 genoemd.</w:t>
-      </w:r>
-      <w:r>
-        <w:t xml:space="preserve"> Vervolgens worden de nodes die aan 2 grenzen bekeken</w:t>
-      </w:r>
-      <w:r>
-        <w:t xml:space="preserve"> en herhaald het proces zich voor al deze nodes. D</w:t>
-      </w:r>
-      <w:r>
-        <w:t xml:space="preserve">aarna </w:t>
-      </w:r>
-      <w:r>
-        <w:t>worden de nodes die</w:t>
-      </w:r>
-      <w:r>
-        <w:t xml:space="preserve"> aan 6 grenzen</w:t>
-      </w:r>
-      <w:r>
-        <w:t xml:space="preserve"> bekeken</w:t>
-      </w:r>
-      <w:r>
-        <w:t xml:space="preserve">. De afstand tot de root is bij deze nodes dus 2, er moeten </w:t>
-      </w:r>
-      <w:r>
-        <w:t>immers twee</w:t>
-      </w:r>
-      <w:r>
-        <w:t xml:space="preserve"> stappen gezet worden weer bij 3 te komen. Dit proces wordt herhaald totdat het doel gevonden is.</w:t>
-      </w:r>
-      <w:r>
-        <w:br/>
-        <w:t>De aangrenzende nodes worden echter niet tegelijkertijd gecontroleerd. In dit geval wordt eerst 2 en daarna 6 gecheckt, daardoor is de predecessor van 5 node 2 en niet node 6. Op het moment dat node 5 gecontroleerd wordt, wordt de state op ‘bezocht’ gezet. Als vervolgens de aanliggende nodes van 6 bekeken worden, wordt opgemerkt dat 5 al gecontroleerd is. Zo weet het systeem dat 5 niet nogmaals gecheckt hoeft te worden.</w:t>
-      </w:r>
-      <w:r>
-        <w:t xml:space="preserve"> Omdat ook de root al als bezocht staat, </w:t>
-      </w:r>
-      <w:r>
-        <w:t>wordt 3 ook niet gecontroleerd.</w:t>
-      </w:r>
-    </w:p>
-    <w:p>
-      <w:r>
-        <w:t xml:space="preserve">Om te zorgen dat het programma alle nodes afgaat, wordt een </w:t>
-      </w:r>
-      <w:r>
-        <w:rPr>
-          <w:b/>
-        </w:rPr>
-        <w:t>queue</w:t>
-      </w:r>
-      <w:r>
-        <w:t xml:space="preserve"> gebruikt. Dit is een wachtrij voor de nodes, er geldt: eerste erin, eerste eruit.</w:t>
-      </w:r>
-      <w:r>
-        <w:br/>
-        <w:t>In eerste instantie is node 3 de queue. Deze node wordt eruit gehaald en de aan</w:t>
-      </w:r>
-      <w:r>
-        <w:t>grenzende nodes worden gecheckt en in de queue geplaatst, die is bestaat nu uit 2 op de eerste en 6 op de tweede plek. Dan wordt 2 eruit gehaal</w:t>
-      </w:r>
-      <w:bookmarkStart w:id="0" w:name="_GoBack"/>
-      <w:bookmarkEnd w:id="0"/>
-      <w:r>
-        <w:t>d en sluiten 4 en 5 achteraan in de queue. 3 is al bezocht en hoeft dus niet toegevoegd te worden. Telkens wordt nu de eerste node uit de queue gehaald en worden de aangrenzende, niet eerder gecontroleerde nodes achteraan geplaatst. Hieruit valt op te maken dat prioriteit in de queue afhankelijk is van de afstand tot de root.</w:t>
-      </w:r>
-    </w:p>
-    <w:p>
-      <w:r>
-        <w:t>Uiteindelijk wordt ook de node die als doel werd gesteld gecontroleerd</w:t>
-      </w:r>
-      <w:r>
-        <w:t>. Op dat moment zou het zoekproces stilgezet kunnen worden, als je slechts geïnteresseerd bent in het doel. Het programma kan nu laten zien want de</w:t>
-      </w:r>
-      <w:r>
-        <w:t xml:space="preserve"> kortste</w:t>
-      </w:r>
-      <w:r>
-        <w:t xml:space="preserve"> afstand is tot de root.</w:t>
-      </w:r>
-    </w:p>
-    <w:p/>
+        <w:t>3 is de root. 3 wordt toegevoegd aan de lijsten Q en S. Hierdoor is de queue niet leeg. 3 wordt weer uit de queue gehaald en één voor één worden de aangrenzende nodes bekeken.</w:t>
+      </w:r>
+      <w:r>
+        <w:t xml:space="preserve"> Hierbij worden ze toegevoegd aan de stack. Omdat zowel 2 als 6 het niet het doel is, herhaald het algoritme zich. Nu wordt 2 gecheckt. Het doel is niet gevonden. Daarna 6, ook zonder succes.</w:t>
+      </w:r>
+      <w:r>
+        <w:t xml:space="preserve"> </w:t>
+      </w:r>
+      <w:r>
+        <w:t>(Let hierbij op dat node 5 niet nogmaals gecheckt wordt, dit is namelijk als bij node 2 gedaan en is dus al aanwezig in lijst S)</w:t>
+      </w:r>
+      <w:r>
+        <w:t xml:space="preserve"> Intussen zij 4 en 5 toegevoegd aan de queue, ze zijn immers verbonden met 2. Ook hier wordt het proces herhaald, node 1 zit nu in de queue. Uiteindelijk wordt node 1 gecheckt en wordt het doel, node 0, gevonden.</w:t>
+      </w:r>
+    </w:p>
+    <w:p>
+      <w:r>
+        <w:t>Met BFS kan je de weg van de root naar het doel achterhalen. Dit is nuttig als je bijvoorbeeld een wegennetwerk hebt en wil weten wat de kortste weg van de ene naar de andere stad is.</w:t>
+      </w:r>
+      <w:r>
+        <w:br w:type="page"/>
+      </w:r>
+    </w:p>
     <w:p>
       <w:pPr>
         <w:pStyle w:val="Kop2"/>
       </w:pPr>
       <w:r>
+        <w:lastRenderedPageBreak/>
         <w:t>Depth-first search</w:t>
       </w:r>
       <w:r>
@@ -698,7 +865,11 @@
         <w:t>de meest recentelijk toegevoegde node, de root, gehaald,</w:t>
       </w:r>
       <w:r>
-        <w:t xml:space="preserve"> de eerst bezochte had immers geen aanliggende nodes om te onderzoeken. Deze tweede neighbor, cirkel 2 in de figuur, heeft wel een neighbor. Deze wordt gecontroleerd, evenals diens neighbors.</w:t>
+        <w:t xml:space="preserve"> de eerst bezochte had immers geen aanliggende nodes om te onderzoeken. Deze tweede neighbor, cirkel 2 in de figuur, heeft wel een </w:t>
+      </w:r>
+      <w:r>
+        <w:lastRenderedPageBreak/>
+        <w:t>neighbor. Deze wordt gecontroleerd, evenals diens neighbors.</w:t>
       </w:r>
       <w:r>
         <w:t xml:space="preserve"> Telkens wordt de huidige node toegevoegd aan de stack.</w:t>
@@ -823,7 +994,17 @@
       </w:r>
       <w:r>
         <w:br/>
-        <w:t>Stel, persoon A wil nu iets tegen F zeggen. In een kleine dataset als deze is makkelijk met het oog te zien dat de snelste manier hiervoor A – C – F is en dat A – B – C – E – F veel langer is. Bij grotere datasets is dit echter al snel moeilijk met zekerheid te zeggen. Hiervoor kan breadth-first search ingezet worden.</w:t>
+        <w:t>Stel, persoon A wil nu iets tegen F zeggen. In een kleine da</w:t>
+      </w:r>
+      <w:bookmarkStart w:id="0" w:name="_GoBack"/>
+      <w:bookmarkEnd w:id="0"/>
+      <w:r>
+        <w:t>taset als deze is makkelijk met het oog te zien dat de snelste manier hiervoor A – C – F is en dat A – B – C – E – F veel langer is. Bij grotere datasets is dit echter al snel moeilijk met zekerheid te zeggen. Hiervoor kan breadth-first search ingezet worden.</w:t>
+      </w:r>
+    </w:p>
+    <w:p>
+      <w:r>
+        <w:t>Ook kan deze dataset bijvoorbeeld een netwerk van steden zijn, verbonden door wegen. Sommige wegen zijn langer dan andere, BFS kan voor je uitzoeken hoe je het snelst van de ene naar de andere plaats kan gaan.</w:t>
       </w:r>
     </w:p>
     <w:p>
@@ -850,6 +1031,7 @@
           <w:noProof/>
           <w:lang w:eastAsia="nl-NL"/>
         </w:rPr>
+        <w:lastRenderedPageBreak/>
         <w:drawing>
           <wp:inline distT="0" distB="0" distL="0" distR="0">
             <wp:extent cx="4086225" cy="4242603"/>
@@ -1045,6 +1227,7 @@
         <w:rPr>
           <w:b/>
         </w:rPr>
+        <w:lastRenderedPageBreak/>
         <w:t>Gebruikte bronnen (temporary)</w:t>
       </w:r>
     </w:p>
@@ -1912,6 +2095,92 @@
     </w:lvl>
   </w:abstractNum>
   <w:abstractNum w:abstractNumId="5" w15:restartNumberingAfterBreak="0">
+    <w:nsid w:val="48202647"/>
+    <w:multiLevelType w:val="hybridMultilevel"/>
+    <w:tmpl w:val="696A627A"/>
+    <w:lvl w:ilvl="0" w:tplc="0413000F">
+      <w:start w:val="1"/>
+      <w:numFmt w:val="decimal"/>
+      <w:lvlText w:val="%1."/>
+      <w:lvlJc w:val="left"/>
+      <w:pPr>
+        <w:ind w:left="720" w:hanging="360"/>
+      </w:pPr>
+    </w:lvl>
+    <w:lvl w:ilvl="1" w:tplc="04130019">
+      <w:start w:val="1"/>
+      <w:numFmt w:val="lowerLetter"/>
+      <w:lvlText w:val="%2."/>
+      <w:lvlJc w:val="left"/>
+      <w:pPr>
+        <w:ind w:left="1440" w:hanging="360"/>
+      </w:pPr>
+    </w:lvl>
+    <w:lvl w:ilvl="2" w:tplc="0413001B">
+      <w:start w:val="1"/>
+      <w:numFmt w:val="lowerRoman"/>
+      <w:lvlText w:val="%3."/>
+      <w:lvlJc w:val="right"/>
+      <w:pPr>
+        <w:ind w:left="2160" w:hanging="180"/>
+      </w:pPr>
+    </w:lvl>
+    <w:lvl w:ilvl="3" w:tplc="0413000F">
+      <w:start w:val="1"/>
+      <w:numFmt w:val="decimal"/>
+      <w:lvlText w:val="%4."/>
+      <w:lvlJc w:val="left"/>
+      <w:pPr>
+        <w:ind w:left="2880" w:hanging="360"/>
+      </w:pPr>
+    </w:lvl>
+    <w:lvl w:ilvl="4" w:tplc="04130019" w:tentative="1">
+      <w:start w:val="1"/>
+      <w:numFmt w:val="lowerLetter"/>
+      <w:lvlText w:val="%5."/>
+      <w:lvlJc w:val="left"/>
+      <w:pPr>
+        <w:ind w:left="3600" w:hanging="360"/>
+      </w:pPr>
+    </w:lvl>
+    <w:lvl w:ilvl="5" w:tplc="0413001B" w:tentative="1">
+      <w:start w:val="1"/>
+      <w:numFmt w:val="lowerRoman"/>
+      <w:lvlText w:val="%6."/>
+      <w:lvlJc w:val="right"/>
+      <w:pPr>
+        <w:ind w:left="4320" w:hanging="180"/>
+      </w:pPr>
+    </w:lvl>
+    <w:lvl w:ilvl="6" w:tplc="0413000F" w:tentative="1">
+      <w:start w:val="1"/>
+      <w:numFmt w:val="decimal"/>
+      <w:lvlText w:val="%7."/>
+      <w:lvlJc w:val="left"/>
+      <w:pPr>
+        <w:ind w:left="5040" w:hanging="360"/>
+      </w:pPr>
+    </w:lvl>
+    <w:lvl w:ilvl="7" w:tplc="04130019" w:tentative="1">
+      <w:start w:val="1"/>
+      <w:numFmt w:val="lowerLetter"/>
+      <w:lvlText w:val="%8."/>
+      <w:lvlJc w:val="left"/>
+      <w:pPr>
+        <w:ind w:left="5760" w:hanging="360"/>
+      </w:pPr>
+    </w:lvl>
+    <w:lvl w:ilvl="8" w:tplc="0413001B" w:tentative="1">
+      <w:start w:val="1"/>
+      <w:numFmt w:val="lowerRoman"/>
+      <w:lvlText w:val="%9."/>
+      <w:lvlJc w:val="right"/>
+      <w:pPr>
+        <w:ind w:left="6480" w:hanging="180"/>
+      </w:pPr>
+    </w:lvl>
+  </w:abstractNum>
+  <w:abstractNum w:abstractNumId="6" w15:restartNumberingAfterBreak="0">
     <w:nsid w:val="4AA567DD"/>
     <w:multiLevelType w:val="hybridMultilevel"/>
     <w:tmpl w:val="B7362E46"/>
@@ -2024,7 +2293,7 @@
       </w:rPr>
     </w:lvl>
   </w:abstractNum>
-  <w:abstractNum w:abstractNumId="6" w15:restartNumberingAfterBreak="0">
+  <w:abstractNum w:abstractNumId="7" w15:restartNumberingAfterBreak="0">
     <w:nsid w:val="7DAF68F1"/>
     <w:multiLevelType w:val="hybridMultilevel"/>
     <w:tmpl w:val="53C88AF4"/>
@@ -2138,10 +2407,10 @@
     </w:lvl>
   </w:abstractNum>
   <w:num w:numId="1">
-    <w:abstractNumId w:val="5"/>
+    <w:abstractNumId w:val="6"/>
   </w:num>
   <w:num w:numId="2">
-    <w:abstractNumId w:val="6"/>
+    <w:abstractNumId w:val="7"/>
   </w:num>
   <w:num w:numId="3">
     <w:abstractNumId w:val="2"/>
@@ -2157,6 +2426,9 @@
   </w:num>
   <w:num w:numId="7">
     <w:abstractNumId w:val="0"/>
+  </w:num>
+  <w:num w:numId="8">
+    <w:abstractNumId w:val="5"/>
   </w:num>
 </w:numbering>
 </file>
@@ -3110,7 +3382,7 @@
 </file>
 
 <file path=customXml/itemProps1.xml><?xml version="1.0" encoding="utf-8"?>
-<ds:datastoreItem xmlns:ds="http://schemas.openxmlformats.org/officeDocument/2006/customXml" ds:itemID="{CE514966-A794-4EA0-9436-E832D7DE931A}">
+<ds:datastoreItem xmlns:ds="http://schemas.openxmlformats.org/officeDocument/2006/customXml" ds:itemID="{8B9D46DD-3034-41B0-A408-DE0D66DF3241}">
   <ds:schemaRefs>
     <ds:schemaRef ds:uri="http://schemas.openxmlformats.org/officeDocument/2006/bibliography"/>
   </ds:schemaRefs>

</xml_diff>